<commit_message>
finish the final version
</commit_message>
<xml_diff>
--- a/20181014_SEG/Expanded_abstract.docx
+++ b/20181014_SEG/Expanded_abstract.docx
@@ -614,18 +614,16 @@
           <w:sz w:val="18"/>
           <w:szCs w:val="18"/>
         </w:rPr>
-        <w:t xml:space="preserve">running </w:t>
-      </w:r>
-      <w:proofErr w:type="gramStart"/>
-      <w:r>
-        <w:rPr>
-          <w:rFonts w:ascii="Times New Roman" w:hAnsi="Times New Roman"/>
-          <w:sz w:val="18"/>
-          <w:szCs w:val="18"/>
-        </w:rPr>
-        <w:t>a</w:t>
-      </w:r>
-      <w:proofErr w:type="gramEnd"/>
+        <w:t>running a</w:t>
+      </w:r>
+      <w:r>
+        <w:rPr>
+          <w:rFonts w:ascii="Times New Roman" w:hAnsi="Times New Roman"/>
+          <w:sz w:val="18"/>
+          <w:szCs w:val="18"/>
+        </w:rPr>
+        <w:t>n</w:t>
+      </w:r>
       <w:r>
         <w:rPr>
           <w:rFonts w:ascii="Times New Roman" w:hAnsi="Times New Roman"/>
@@ -958,7 +956,23 @@
           <w:sz w:val="18"/>
           <w:szCs w:val="18"/>
         </w:rPr>
-        <w:t xml:space="preserve">MyShake is exploring a different approach that using the power of crowdsourcing. With a simple click to download the MyShake application, it could turn your smartphone into a seismometer and start to monitor the earthquakes. WE don’t need to send out the engineer teams and the hardware to deploy this network, at the same time, the maintenance of the phones are made easy by the user themselves. </w:t>
+        <w:t>MyShake is exploring a different approach that using the power of crowdsourcing. With a simple click to download the MyShake application, it could turn your smartphone into a seismometer and start to monitor the earthq</w:t>
+      </w:r>
+      <w:r>
+        <w:rPr>
+          <w:rFonts w:ascii="Times New Roman" w:hAnsi="Times New Roman"/>
+          <w:sz w:val="18"/>
+          <w:szCs w:val="18"/>
+        </w:rPr>
+        <w:t>uakes. We</w:t>
+      </w:r>
+      <w:r>
+        <w:rPr>
+          <w:rFonts w:ascii="Times New Roman" w:hAnsi="Times New Roman"/>
+          <w:sz w:val="18"/>
+          <w:szCs w:val="18"/>
+        </w:rPr>
+        <w:t xml:space="preserve"> don’t need to send out the engineer teams and the hardware to deploy this network, at the same time, the maintenance of the phones are made easy by the user themselves. </w:t>
       </w:r>
     </w:p>
     <w:p>
@@ -1010,7 +1024,15 @@
           <w:sz w:val="18"/>
           <w:szCs w:val="18"/>
         </w:rPr>
-        <w:t xml:space="preserve">how do deal with the fact the configuration of the network is constantly changing, etc. </w:t>
+        <w:t>how t</w:t>
+      </w:r>
+      <w:r>
+        <w:rPr>
+          <w:rFonts w:ascii="Times New Roman" w:hAnsi="Times New Roman"/>
+          <w:sz w:val="18"/>
+          <w:szCs w:val="18"/>
+        </w:rPr>
+        <w:t xml:space="preserve">o deal with the fact the configuration of the network is constantly changing, etc. </w:t>
       </w:r>
     </w:p>
     <w:p>
@@ -1613,7 +1635,15 @@
           <w:sz w:val="18"/>
           <w:szCs w:val="18"/>
         </w:rPr>
-        <w:t xml:space="preserve">monitor the detection of the motion, and make a decision whether it is earthquake-like motion or not. </w:t>
+        <w:t>responsible for</w:t>
+      </w:r>
+      <w:r>
+        <w:rPr>
+          <w:rFonts w:ascii="Times New Roman" w:hAnsi="Times New Roman"/>
+          <w:sz w:val="18"/>
+          <w:szCs w:val="18"/>
+        </w:rPr>
+        <w:t xml:space="preserve"> the detection of the motion, and make a decision whether it is earthquake-like motion or not. </w:t>
       </w:r>
       <w:r>
         <w:rPr>
@@ -1629,7 +1659,7 @@
           <w:sz w:val="18"/>
           <w:szCs w:val="18"/>
         </w:rPr>
-        <w:t xml:space="preserve"> as discussed in </w:t>
+        <w:t xml:space="preserve">, features extracted are similar to the ones described in </w:t>
       </w:r>
       <w:r>
         <w:rPr>
@@ -1645,7 +1675,7 @@
           <w:sz w:val="18"/>
           <w:szCs w:val="18"/>
         </w:rPr>
-        <w:instrText>ADDIN CSL_CITATION { "citationItems" : [ { "id" : "ITEM-1", "itemData" : { "DOI" : "10.1007/s11803-012-0133-1", "ISSN" : "1671-3664", "abstract" : "This paper evaluates different characteristics for earthquake early warning. The scaling relationships between magnitude, epicenter distance and calculated parameters are derived from earthquake event data from USGS. The standard STA/LTA method is modified by adding two new parameters to eliminate the effects of the spike-type noise and small pulse-type noise ahead of the onset of the P-wave. After the detection of the P-wave, the algorithm extracts 12 kinds of parameters from the first 3 seconds of the P-wave. Then stepwise regression analysis of these parameters is performed to estimate the epicentral distance and magnitude. Six different parameters are selected to estimate the epicentral distance, and the median error for all 419 estimates is 16.5 km. Four parameters are optimally combined to estimate the magnitude, and the mean error for all events is 0.0 magnitude units, with a standard deviation of 0.5. Finally, based on the estimation results, additional work is proposed to improve the accuracy of the results.", "author" : [ { "dropping-particle" : "", "family" : "Kong", "given" : "Qingkai", "non-dropping-particle" : "", "parse-names" : false, "suffix" : "" }, { "dropping-particle" : "", "family" : "Zhao", "given" : "Ming", "non-dropping-particle" : "", "parse-names" : false, "suffix" : "" } ], "container-title" : "Earthquake Engineering and Engineering Vibration", "id" : "ITEM-1", "issue" : "3", "issued" : { "date-parts" : [ [ "2012", "9", "13" ] ] }, "page" : "435-443", "title" : "Evaluation of earthquake signal characteristics for early warning", "type" : "article-journal", "volume" : "11" }, "uris" : [ "http://www.mendeley.com/documents/?uuid=102647e2-b824-4912-b012-508379f3e36c" ] } ], "mendeley" : { "formattedCitation" : "(Kong and Zhao 2012)", "manualFormatting" : "Kong and Zhao (2012)", "plainTextFormattedCitation" : "(Kong and Zhao 2012)", "previouslyFormattedCitation" : "(Kong and Zhao 2012)" }, "properties" : {  }, "schema" : "https://github.com/citation-style-language/schema/raw/master/csl-citation.json" }</w:instrText>
+        <w:instrText>ADDIN CSL_CITATION { "citationItems" : [ { "id" : "ITEM-1", "itemData" : { "DOI" : "10.1007/s11803-012-0133-1", "ISSN" : "1671-3664", "abstract" : "This paper evaluates different characteristics for earthquake early warning. The scaling relationships between magnitude, epicenter distance and calculated parameters are derived from earthquake event data from USGS. The standard STA/LTA method is modified by adding two new parameters to eliminate the effects of the spike-type noise and small pulse-type noise ahead of the onset of the P-wave. After the detection of the P-wave, the algorithm extracts 12 kinds of parameters from the first 3 seconds of the P-wave. Then stepwise regression analysis of these parameters is performed to estimate the epicentral distance and magnitude. Six different parameters are selected to estimate the epicentral distance, and the median error for all 419 estimates is 16.5 km. Four parameters are optimally combined to estimate the magnitude, and the mean error for all events is 0.0 magnitude units, with a standard deviation of 0.5. Finally, based on the estimation results, additional work is proposed to improve the accuracy of the results.", "author" : [ { "dropping-particle" : "", "family" : "Kong", "given" : "Qingkai", "non-dropping-particle" : "", "parse-names" : false, "suffix" : "" }, { "dropping-particle" : "", "family" : "Zhao", "given" : "Ming", "non-dropping-particle" : "", "parse-names" : false, "suffix" : "" } ], "container-title" : "Earthquake Engineering and Engineering Vibration", "id" : "ITEM-1", "issue" : "3", "issued" : { "date-parts" : [ [ "2012", "9", "13" ] ] }, "page" : "435-443", "title" : "Evaluation of earthquake signal characteristics for early warning", "type" : "article-journal", "volume" : "11" }, "uris" : [ "http://www.mendeley.com/documents/?uuid=102647e2-b824-4912-b012-508379f3e36c" ] } ], "mendeley" : { "formattedCitation" : "(Kong and Zhao 2012)", "plainTextFormattedCitation" : "(Kong and Zhao 2012)", "previouslyFormattedCitation" : "(Kong and Zhao 2012)" }, "properties" : {  }, "schema" : "https://github.com/citation-style-language/schema/raw/master/csl-citation.json" }</w:instrText>
       </w:r>
       <w:r>
         <w:rPr>
@@ -1663,7 +1693,16 @@
           <w:sz w:val="18"/>
           <w:szCs w:val="18"/>
         </w:rPr>
-        <w:t xml:space="preserve">Kong and Zhao </w:t>
+        <w:t>Kong and Zhao</w:t>
+      </w:r>
+      <w:r>
+        <w:rPr>
+          <w:rFonts w:ascii="Times New Roman" w:hAnsi="Times New Roman"/>
+          <w:noProof/>
+          <w:sz w:val="18"/>
+          <w:szCs w:val="18"/>
+        </w:rPr>
+        <w:t xml:space="preserve"> </w:t>
       </w:r>
       <w:r>
         <w:rPr>
@@ -1697,7 +1736,31 @@
           <w:sz w:val="18"/>
           <w:szCs w:val="18"/>
         </w:rPr>
-        <w:t xml:space="preserve">. These features were fed into the ANN algorithm to </w:t>
+        <w:t xml:space="preserve">. </w:t>
+      </w:r>
+      <w:r>
+        <w:rPr>
+          <w:rFonts w:ascii="Times New Roman" w:hAnsi="Times New Roman"/>
+          <w:sz w:val="18"/>
+          <w:szCs w:val="18"/>
+        </w:rPr>
+        <w:t xml:space="preserve">These features </w:t>
+      </w:r>
+      <w:r>
+        <w:rPr>
+          <w:rFonts w:ascii="Times New Roman" w:hAnsi="Times New Roman"/>
+          <w:sz w:val="18"/>
+          <w:szCs w:val="18"/>
+        </w:rPr>
+        <w:t>are</w:t>
+      </w:r>
+      <w:r>
+        <w:rPr>
+          <w:rFonts w:ascii="Times New Roman" w:hAnsi="Times New Roman"/>
+          <w:sz w:val="18"/>
+          <w:szCs w:val="18"/>
+        </w:rPr>
+        <w:t xml:space="preserve"> fed into the ANN algorithm to </w:t>
       </w:r>
       <w:r>
         <w:rPr>
@@ -1721,7 +1784,39 @@
           <w:sz w:val="18"/>
           <w:szCs w:val="18"/>
         </w:rPr>
-        <w:t xml:space="preserve">it thinks the motion the phone experiencing is like earthquakes, it sends a data </w:t>
+        <w:t xml:space="preserve">it thinks the motion </w:t>
+      </w:r>
+      <w:r>
+        <w:rPr>
+          <w:rFonts w:ascii="Times New Roman" w:hAnsi="Times New Roman"/>
+          <w:sz w:val="18"/>
+          <w:szCs w:val="18"/>
+        </w:rPr>
+        <w:t xml:space="preserve">that </w:t>
+      </w:r>
+      <w:r>
+        <w:rPr>
+          <w:rFonts w:ascii="Times New Roman" w:hAnsi="Times New Roman"/>
+          <w:sz w:val="18"/>
+          <w:szCs w:val="18"/>
+        </w:rPr>
+        <w:t xml:space="preserve">the phone experiencing is like earthquakes, it sends a </w:t>
+      </w:r>
+      <w:r>
+        <w:rPr>
+          <w:rFonts w:ascii="Times New Roman" w:hAnsi="Times New Roman"/>
+          <w:sz w:val="18"/>
+          <w:szCs w:val="18"/>
+        </w:rPr>
+        <w:t>real-time</w:t>
+      </w:r>
+      <w:r>
+        <w:rPr>
+          <w:rFonts w:ascii="Times New Roman" w:hAnsi="Times New Roman"/>
+          <w:sz w:val="18"/>
+          <w:szCs w:val="18"/>
+        </w:rPr>
+        <w:t xml:space="preserve"> </w:t>
       </w:r>
       <w:r>
         <w:rPr>
@@ -1745,7 +1840,23 @@
           <w:sz w:val="18"/>
           <w:szCs w:val="18"/>
         </w:rPr>
-        <w:t>On the server, a network algorithm is monitoring the incoming messages from multiple phones in a region, essentially doing a clustering analysis in real-time to find spatial and temporal clusters to confirm earthquakes</w:t>
+        <w:t xml:space="preserve">On the server, a network algorithm is monitoring the incoming messages from multiple phones in a region, essentially </w:t>
+      </w:r>
+      <w:r>
+        <w:rPr>
+          <w:rFonts w:ascii="Times New Roman" w:hAnsi="Times New Roman"/>
+          <w:sz w:val="18"/>
+          <w:szCs w:val="18"/>
+        </w:rPr>
+        <w:t>conducting</w:t>
+      </w:r>
+      <w:r>
+        <w:rPr>
+          <w:rFonts w:ascii="Times New Roman" w:hAnsi="Times New Roman"/>
+          <w:sz w:val="18"/>
+          <w:szCs w:val="18"/>
+        </w:rPr>
+        <w:t xml:space="preserve"> a clustering analysis in real-time to find spatial and temporal clusters to confirm earthquakes</w:t>
       </w:r>
       <w:r>
         <w:rPr>
@@ -1789,7 +1900,23 @@
           <w:sz w:val="18"/>
           <w:szCs w:val="18"/>
         </w:rPr>
-        <w:t xml:space="preserve">Not only we collect data in real-time, but also 3-component acceleration waveform data will be collected as well. </w:t>
+        <w:t>Not only we collect data in real-time, but also 3-component acceleration waveform data will be collected as well</w:t>
+      </w:r>
+      <w:r>
+        <w:rPr>
+          <w:rFonts w:ascii="Times New Roman" w:hAnsi="Times New Roman"/>
+          <w:sz w:val="18"/>
+          <w:szCs w:val="18"/>
+        </w:rPr>
+        <w:t xml:space="preserve"> when the phones are connected to power and WIFI</w:t>
+      </w:r>
+      <w:r>
+        <w:rPr>
+          <w:rFonts w:ascii="Times New Roman" w:hAnsi="Times New Roman"/>
+          <w:sz w:val="18"/>
+          <w:szCs w:val="18"/>
+        </w:rPr>
+        <w:t xml:space="preserve">. </w:t>
       </w:r>
       <w:r>
         <w:rPr>
@@ -1921,7 +2048,16 @@
           <w:sz w:val="18"/>
           <w:szCs w:val="18"/>
         </w:rPr>
-        <w:t xml:space="preserve"> the same attenuation as that from traditional seismic network. </w:t>
+        <w:t xml:space="preserve"> </w:t>
+      </w:r>
+      <w:r>
+        <w:rPr>
+          <w:rFonts w:ascii="Times New Roman" w:hAnsi="Times New Roman"/>
+          <w:sz w:val="18"/>
+          <w:szCs w:val="18"/>
+        </w:rPr>
+        <w:lastRenderedPageBreak/>
+        <w:t xml:space="preserve">the same attenuation as that from traditional seismic network. </w:t>
       </w:r>
     </w:p>
     <w:p>
@@ -2274,7 +2410,32 @@
           <w:sz w:val="18"/>
           <w:szCs w:val="18"/>
         </w:rPr>
-        <w:t xml:space="preserve">. The black line is the origin time of the earthquake. The waveforms are from the acceleration, X and Y are the two orthogonal directions within the plane of the phone screen, and the Z component is the direction perpendicular to the phone screen. We can see the ANN algorithm in all these cases are triggered after the P wave arrivals, which will gain the warning time than that triggered on the S wave. This is also illustrating that for larger earthquakes, and we could even trigger the phones on the P wave arrival at the close users’ locations. </w:t>
+        <w:t xml:space="preserve">. The black line is the origin time of </w:t>
+      </w:r>
+      <w:r>
+        <w:rPr>
+          <w:rFonts w:ascii="Times New Roman" w:hAnsi="Times New Roman"/>
+          <w:sz w:val="18"/>
+          <w:szCs w:val="18"/>
+        </w:rPr>
+        <w:lastRenderedPageBreak/>
+        <w:t>the earthquake. The waveforms are the acceleration</w:t>
+      </w:r>
+      <w:r>
+        <w:rPr>
+          <w:rFonts w:ascii="Times New Roman" w:hAnsi="Times New Roman"/>
+          <w:sz w:val="18"/>
+          <w:szCs w:val="18"/>
+        </w:rPr>
+        <w:t>s</w:t>
+      </w:r>
+      <w:r>
+        <w:rPr>
+          <w:rFonts w:ascii="Times New Roman" w:hAnsi="Times New Roman"/>
+          <w:sz w:val="18"/>
+          <w:szCs w:val="18"/>
+        </w:rPr>
+        <w:t xml:space="preserve">, X and Y are the two orthogonal directions within the plane of the phone screen, and the Z component is the direction perpendicular to the phone screen. We can see the ANN algorithm in all these cases are triggered after the P wave arrivals, which will gain the warning time than that triggered on the S wave. This is also illustrating that for larger earthquakes, and we could even trigger the phones on the P wave arrival at the close users’ locations. </w:t>
       </w:r>
     </w:p>
     <w:p>
@@ -2286,7 +2447,6 @@
           <w:szCs w:val="18"/>
         </w:rPr>
       </w:pPr>
-      <w:bookmarkStart w:id="0" w:name="_GoBack"/>
       <w:r>
         <w:rPr>
           <w:rFonts w:ascii="Times New Roman" w:hAnsi="Times New Roman"/>
@@ -2296,13 +2456,13 @@
           <w:szCs w:val="18"/>
         </w:rPr>
         <w:drawing>
-          <wp:anchor distT="0" distB="0" distL="114300" distR="114300" simplePos="0" relativeHeight="251661312" behindDoc="0" locked="0" layoutInCell="1" allowOverlap="1" wp14:anchorId="6F351C1F" wp14:editId="64D66254">
+          <wp:anchor distT="0" distB="0" distL="114300" distR="114300" simplePos="0" relativeHeight="251661312" behindDoc="0" locked="0" layoutInCell="1" allowOverlap="1" wp14:anchorId="6F351C1F" wp14:editId="1810F410">
             <wp:simplePos x="0" y="0"/>
             <wp:positionH relativeFrom="column">
               <wp:posOffset>609600</wp:posOffset>
             </wp:positionH>
             <wp:positionV relativeFrom="paragraph">
-              <wp:posOffset>-1605915</wp:posOffset>
+              <wp:posOffset>-1868805</wp:posOffset>
             </wp:positionV>
             <wp:extent cx="4725035" cy="228600"/>
             <wp:effectExtent l="0" t="0" r="0" b="0"/>
@@ -2358,7 +2518,6 @@
           </wp:anchor>
         </w:drawing>
       </w:r>
-      <w:bookmarkEnd w:id="0"/>
     </w:p>
     <w:p>
       <w:pPr>
@@ -2744,7 +2903,23 @@
           <w:sz w:val="18"/>
           <w:szCs w:val="18"/>
         </w:rPr>
-        <w:t xml:space="preserve"> Each blue dot is the time when the STA/LTA detects some movements (either human being of the earthquakes).</w:t>
+        <w:t xml:space="preserve"> Each blue dot is the time when the STA/LTA detects some movements (either human being of the earthquakes)</w:t>
+      </w:r>
+      <w:r>
+        <w:rPr>
+          <w:rFonts w:ascii="Times New Roman" w:hAnsi="Times New Roman"/>
+          <w:sz w:val="18"/>
+          <w:szCs w:val="18"/>
+        </w:rPr>
+        <w:t xml:space="preserve"> on a different phone</w:t>
+      </w:r>
+      <w:r>
+        <w:rPr>
+          <w:rFonts w:ascii="Times New Roman" w:hAnsi="Times New Roman"/>
+          <w:sz w:val="18"/>
+          <w:szCs w:val="18"/>
+        </w:rPr>
+        <w:t>.</w:t>
       </w:r>
       <w:r>
         <w:rPr>
@@ -2800,7 +2975,7 @@
           <w:sz w:val="18"/>
           <w:szCs w:val="18"/>
         </w:rPr>
-        <w:instrText>ADDIN CSL_CITATION { "citationItems" : [ { "id" : "ITEM-1", "itemData" : { "DOI" : "10.1002/2016GL070955", "ISSN" : "00948276", "author" : [ { "dropping-particle" : "", "family" : "Kong", "given" : "Qingkai", "non-dropping-particle" : "", "parse-names" : false, "suffix" : "" }, { "dropping-particle" : "", "family" : "Allen", "given" : "Richard M.", "non-dropping-particle" : "", "parse-names" : false, "suffix" : "" }, { "dropping-particle" : "", "family" : "Schreier", "given" : "Louis", "non-dropping-particle" : "", "parse-names" : false, "suffix" : "" } ], "container-title" : "Geophysical Research Letters", "id" : "ITEM-1", "issue" : "18", "issued" : { "date-parts" : [ [ "2016", "9", "28" ] ] }, "language" : "en", "page" : "9588-9594", "title" : "MyShake: Initial observations from a global smartphone seismic network", "type" : "article-journal", "volume" : "43" }, "uris" : [ "http://www.mendeley.com/documents/?uuid=fee118c8-182d-4683-828f-16edb0364bb8" ] } ], "mendeley" : { "formattedCitation" : "(Kong et al. 2016a)", "plainTextFormattedCitation" : "(Kong et al. 2016a)", "previouslyFormattedCitation" : "(Kong et al. 2016a)" }, "properties" : {  }, "schema" : "https://github.com/citation-style-language/schema/raw/master/csl-citation.json" }</w:instrText>
+        <w:instrText>ADDIN CSL_CITATION { "citationItems" : [ { "id" : "ITEM-1", "itemData" : { "DOI" : "10.1002/2016GL070955", "ISSN" : "00948276", "author" : [ { "dropping-particle" : "", "family" : "Kong", "given" : "Qingkai", "non-dropping-particle" : "", "parse-names" : false, "suffix" : "" }, { "dropping-particle" : "", "family" : "Allen", "given" : "Richard M.", "non-dropping-particle" : "", "parse-names" : false, "suffix" : "" }, { "dropping-particle" : "", "family" : "Schreier", "given" : "Louis", "non-dropping-particle" : "", "parse-names" : false, "suffix" : "" } ], "container-title" : "Geophysical Research Letters", "id" : "ITEM-1", "issue" : "18", "issued" : { "date-parts" : [ [ "2016", "9", "28" ] ] }, "language" : "en", "page" : "9588-9594", "title" : "MyShake: Initial observations from a global smartphone seismic network", "type" : "article-journal", "volume" : "43" }, "uris" : [ "http://www.mendeley.com/documents/?uuid=fee118c8-182d-4683-828f-16edb0364bb8" ] } ], "mendeley" : { "formattedCitation" : "(Kong et al. 2016a)", "manualFormatting" : "Kong et al. (2016a)", "plainTextFormattedCitation" : "(Kong et al. 2016a)", "previouslyFormattedCitation" : "(Kong et al. 2016a)" }, "properties" : {  }, "schema" : "https://github.com/citation-style-language/schema/raw/master/csl-citation.json" }</w:instrText>
       </w:r>
       <w:r>
         <w:rPr>
@@ -2868,7 +3043,7 @@
           <w:sz w:val="18"/>
           <w:szCs w:val="18"/>
         </w:rPr>
-        <w:t xml:space="preserve"> but more </w:t>
+        <w:t xml:space="preserve"> but </w:t>
       </w:r>
       <w:r>
         <w:rPr>
@@ -2892,7 +3067,16 @@
           <w:sz w:val="18"/>
           <w:szCs w:val="18"/>
         </w:rPr>
-        <w:t xml:space="preserve">Therefore, combining different type of information will help us to have faster and more accurate detections. </w:t>
+        <w:t xml:space="preserve">Therefore, </w:t>
+      </w:r>
+      <w:r>
+        <w:rPr>
+          <w:rFonts w:ascii="Times New Roman" w:hAnsi="Times New Roman"/>
+          <w:sz w:val="18"/>
+          <w:szCs w:val="18"/>
+        </w:rPr>
+        <w:lastRenderedPageBreak/>
+        <w:t xml:space="preserve">combining different type of information will help us to have faster and more accurate detections. </w:t>
       </w:r>
     </w:p>
     <w:p>
@@ -3079,41 +3263,55 @@
           <w:sz w:val="18"/>
           <w:szCs w:val="18"/>
         </w:rPr>
-        <w:t xml:space="preserve">during the day, a lot of </w:t>
-      </w:r>
-      <w:proofErr w:type="gramStart"/>
-      <w:r>
-        <w:rPr>
-          <w:rFonts w:ascii="Times New Roman" w:hAnsi="Times New Roman"/>
-          <w:sz w:val="18"/>
-          <w:szCs w:val="18"/>
-        </w:rPr>
-        <w:t>these</w:t>
-      </w:r>
-      <w:proofErr w:type="gramEnd"/>
-      <w:r>
-        <w:rPr>
-          <w:rFonts w:ascii="Times New Roman" w:hAnsi="Times New Roman"/>
-          <w:sz w:val="18"/>
-          <w:szCs w:val="18"/>
-        </w:rPr>
-        <w:t xml:space="preserve"> sensors will move around which will affect the detection capabilities of the network since the best data come from the phones are still. </w:t>
-      </w:r>
-      <w:r>
-        <w:rPr>
-          <w:rFonts w:ascii="Times New Roman" w:hAnsi="Times New Roman"/>
-          <w:sz w:val="18"/>
-          <w:szCs w:val="18"/>
-        </w:rPr>
-        <w:t xml:space="preserve">Besides, a natural limitation of this network is that people are clustered into the cities, and we will have many phones inside the cities, but not everywhere outside the cities. Therefore, this network is unevenly distributed. </w:t>
-      </w:r>
-      <w:r>
-        <w:rPr>
-          <w:rFonts w:ascii="Times New Roman" w:hAnsi="Times New Roman"/>
-          <w:sz w:val="18"/>
-          <w:szCs w:val="18"/>
-        </w:rPr>
-        <w:t xml:space="preserve">In addition, the hardware of the sensors are heterogeneity, poor to good quality sensors are all contribute data to the system. </w:t>
+        <w:t xml:space="preserve">during the day, a lot of these sensors will move around which will affect the detection capabilities of the network since the best data come from the phones are still. </w:t>
+      </w:r>
+      <w:r>
+        <w:rPr>
+          <w:rFonts w:ascii="Times New Roman" w:hAnsi="Times New Roman"/>
+          <w:sz w:val="18"/>
+          <w:szCs w:val="18"/>
+        </w:rPr>
+        <w:t>Besides, a natural limitation of this network is that people are clustered into the cities, and we will have many phones inside the cities, but not everywhere outside the cities</w:t>
+      </w:r>
+      <w:r>
+        <w:rPr>
+          <w:rFonts w:ascii="Times New Roman" w:hAnsi="Times New Roman"/>
+          <w:sz w:val="18"/>
+          <w:szCs w:val="18"/>
+        </w:rPr>
+        <w:t xml:space="preserve"> as shown in Figure 3</w:t>
+      </w:r>
+      <w:r>
+        <w:rPr>
+          <w:rFonts w:ascii="Times New Roman" w:hAnsi="Times New Roman"/>
+          <w:sz w:val="18"/>
+          <w:szCs w:val="18"/>
+        </w:rPr>
+        <w:t xml:space="preserve">. Therefore, this network is unevenly distributed. </w:t>
+      </w:r>
+      <w:r>
+        <w:rPr>
+          <w:rFonts w:ascii="Times New Roman" w:hAnsi="Times New Roman"/>
+          <w:sz w:val="18"/>
+          <w:szCs w:val="18"/>
+        </w:rPr>
+        <w:t>In addition, the hardware of the sensors are heterogeneity, poor to good qu</w:t>
+      </w:r>
+      <w:r>
+        <w:rPr>
+          <w:rFonts w:ascii="Times New Roman" w:hAnsi="Times New Roman"/>
+          <w:sz w:val="18"/>
+          <w:szCs w:val="18"/>
+        </w:rPr>
+        <w:t>ality sensors are all contributing</w:t>
+      </w:r>
+      <w:r>
+        <w:rPr>
+          <w:rFonts w:ascii="Times New Roman" w:hAnsi="Times New Roman"/>
+          <w:sz w:val="18"/>
+          <w:szCs w:val="18"/>
+        </w:rPr>
+        <w:t xml:space="preserve"> data to the system. </w:t>
       </w:r>
       <w:r>
         <w:rPr>
@@ -3137,7 +3335,15 @@
           <w:sz w:val="18"/>
           <w:szCs w:val="18"/>
         </w:rPr>
-        <w:t xml:space="preserve">Besides the current algorithm is good for a few thousands of phones, but what if we have millions of phones streaming data to the cloud server, how do we detect the earthquakes efficiently? </w:t>
+        <w:t xml:space="preserve">Also, for </w:t>
+      </w:r>
+      <w:r>
+        <w:rPr>
+          <w:rFonts w:ascii="Times New Roman" w:hAnsi="Times New Roman"/>
+          <w:sz w:val="18"/>
+          <w:szCs w:val="18"/>
+        </w:rPr>
+        <w:t xml:space="preserve">the current algorithm is good for a few thousands of phones, but what if we have millions of phones streaming data to the cloud server, how do we detect the earthquakes efficiently? </w:t>
       </w:r>
     </w:p>
     <w:p>
@@ -3162,45 +3368,20 @@
       <w:r>
         <w:rPr>
           <w:rFonts w:ascii="Times New Roman" w:hAnsi="Times New Roman"/>
-          <w:sz w:val="18"/>
-          <w:szCs w:val="18"/>
-        </w:rPr>
-        <w:t xml:space="preserve">MyShake team is currently working with the data science community to solve all these challenges to build this earthquake early warning system using </w:t>
-      </w:r>
-      <w:r>
-        <w:rPr>
-          <w:rFonts w:ascii="Times New Roman" w:hAnsi="Times New Roman"/>
-          <w:sz w:val="18"/>
-          <w:szCs w:val="18"/>
-        </w:rPr>
-        <w:t xml:space="preserve">everyone’s smartphones. </w:t>
-      </w:r>
-    </w:p>
-    <w:p>
-      <w:pPr>
-        <w:rPr>
-          <w:rFonts w:ascii="Times New Roman" w:hAnsi="Times New Roman"/>
           <w:b/>
-          <w:sz w:val="18"/>
-          <w:szCs w:val="18"/>
-        </w:rPr>
-      </w:pPr>
-      <w:r>
-        <w:rPr>
-          <w:rFonts w:ascii="Times New Roman" w:hAnsi="Times New Roman"/>
-          <w:b/>
-          <w:noProof/>
-          <w:sz w:val="18"/>
-          <w:szCs w:val="18"/>
-        </w:rPr>
+          <w:noProof/>
+          <w:sz w:val="18"/>
+          <w:szCs w:val="18"/>
+        </w:rPr>
+        <w:lastRenderedPageBreak/>
         <w:drawing>
-          <wp:anchor distT="0" distB="0" distL="114300" distR="114300" simplePos="0" relativeHeight="251663360" behindDoc="0" locked="0" layoutInCell="1" allowOverlap="1" wp14:anchorId="32635018" wp14:editId="0A3EDC08">
+          <wp:anchor distT="0" distB="0" distL="114300" distR="114300" simplePos="0" relativeHeight="251663360" behindDoc="0" locked="0" layoutInCell="1" allowOverlap="1" wp14:anchorId="32635018" wp14:editId="6FFFA4B0">
             <wp:simplePos x="0" y="0"/>
             <wp:positionH relativeFrom="column">
               <wp:posOffset>685800</wp:posOffset>
             </wp:positionH>
             <wp:positionV relativeFrom="paragraph">
-              <wp:posOffset>-948690</wp:posOffset>
+              <wp:posOffset>-685800</wp:posOffset>
             </wp:positionV>
             <wp:extent cx="4725035" cy="228600"/>
             <wp:effectExtent l="0" t="0" r="0" b="0"/>
@@ -3256,6 +3437,22 @@
           </wp:anchor>
         </w:drawing>
       </w:r>
+      <w:r>
+        <w:rPr>
+          <w:rFonts w:ascii="Times New Roman" w:hAnsi="Times New Roman"/>
+          <w:sz w:val="18"/>
+          <w:szCs w:val="18"/>
+        </w:rPr>
+        <w:t xml:space="preserve">MyShake team is currently working with the data science community to solve all these challenges to build this earthquake early warning system using </w:t>
+      </w:r>
+      <w:r>
+        <w:rPr>
+          <w:rFonts w:ascii="Times New Roman" w:hAnsi="Times New Roman"/>
+          <w:sz w:val="18"/>
+          <w:szCs w:val="18"/>
+        </w:rPr>
+        <w:t xml:space="preserve">everyone’s smartphones. </w:t>
+      </w:r>
     </w:p>
     <w:p>
       <w:pPr>
@@ -3266,13 +3463,23 @@
           <w:szCs w:val="18"/>
         </w:rPr>
       </w:pPr>
-      <w:r>
+    </w:p>
+    <w:p>
+      <w:pPr>
         <w:rPr>
           <w:rFonts w:ascii="Times New Roman" w:hAnsi="Times New Roman"/>
           <w:b/>
           <w:sz w:val="18"/>
           <w:szCs w:val="18"/>
         </w:rPr>
+      </w:pPr>
+      <w:r>
+        <w:rPr>
+          <w:rFonts w:ascii="Times New Roman" w:hAnsi="Times New Roman"/>
+          <w:b/>
+          <w:sz w:val="18"/>
+          <w:szCs w:val="18"/>
+        </w:rPr>
         <w:t>Acknowledgements</w:t>
       </w:r>
       <w:r>
@@ -3316,7 +3523,16 @@
           <w:sz w:val="18"/>
           <w:szCs w:val="18"/>
         </w:rPr>
-        <w:t xml:space="preserve"> who collaborates with Berkeley Seismology Lab on MyShake project. </w:t>
+        <w:t xml:space="preserve"> who collaborates with </w:t>
+      </w:r>
+      <w:r>
+        <w:rPr>
+          <w:rFonts w:ascii="Times New Roman" w:hAnsi="Times New Roman"/>
+          <w:sz w:val="18"/>
+          <w:szCs w:val="18"/>
+        </w:rPr>
+        <w:lastRenderedPageBreak/>
+        <w:t xml:space="preserve">Berkeley Seismology Lab on MyShake project. </w:t>
       </w:r>
       <w:r>
         <w:rPr>
@@ -3531,6 +3747,290 @@
     </w:p>
     <w:p>
       <w:pPr>
+        <w:widowControl w:val="0"/>
+        <w:autoSpaceDE w:val="0"/>
+        <w:autoSpaceDN w:val="0"/>
+        <w:adjustRightInd w:val="0"/>
+        <w:ind w:left="480" w:hanging="480"/>
+        <w:rPr>
+          <w:rFonts w:ascii="Cambria" w:hAnsi="Cambria"/>
+          <w:noProof/>
+        </w:rPr>
+      </w:pPr>
+      <w:r>
+        <w:lastRenderedPageBreak/>
+        <w:fldChar w:fldCharType="begin" w:fldLock="1"/>
+      </w:r>
+      <w:r>
+        <w:instrText xml:space="preserve">ADDIN Mendeley Bibliography CSL_BIBLIOGRAPHY </w:instrText>
+      </w:r>
+      <w:r>
+        <w:fldChar w:fldCharType="separate"/>
+      </w:r>
+      <w:r>
+        <w:rPr>
+          <w:rFonts w:ascii="Cambria" w:hAnsi="Cambria"/>
+          <w:noProof/>
+        </w:rPr>
+        <w:t>Allen RM, Gasparini P, Kamigaichi O, Bose M (2009) The Status of Earthquake Early Warning around the World: An Introductory Overview. Seismol Res Lett 80:682–693. doi: 10.1785/gssrl.80.5.682</w:t>
+      </w:r>
+    </w:p>
+    <w:p>
+      <w:pPr>
+        <w:widowControl w:val="0"/>
+        <w:autoSpaceDE w:val="0"/>
+        <w:autoSpaceDN w:val="0"/>
+        <w:adjustRightInd w:val="0"/>
+        <w:ind w:left="480" w:hanging="480"/>
+        <w:rPr>
+          <w:rFonts w:ascii="Cambria" w:hAnsi="Cambria"/>
+          <w:noProof/>
+        </w:rPr>
+      </w:pPr>
+      <w:r>
+        <w:rPr>
+          <w:rFonts w:ascii="Cambria" w:hAnsi="Cambria"/>
+          <w:noProof/>
+        </w:rPr>
+        <w:t>Allen R V. (1978) Automatic earthquake recognition and timing from single traces. Bull Seismol Soc Am 68:1521–1532</w:t>
+      </w:r>
+    </w:p>
+    <w:p>
+      <w:pPr>
+        <w:widowControl w:val="0"/>
+        <w:autoSpaceDE w:val="0"/>
+        <w:autoSpaceDN w:val="0"/>
+        <w:adjustRightInd w:val="0"/>
+        <w:ind w:left="480" w:hanging="480"/>
+        <w:rPr>
+          <w:rFonts w:ascii="Cambria" w:hAnsi="Cambria"/>
+          <w:noProof/>
+        </w:rPr>
+      </w:pPr>
+      <w:r>
+        <w:rPr>
+          <w:rFonts w:ascii="Cambria" w:hAnsi="Cambria"/>
+          <w:noProof/>
+        </w:rPr>
+        <w:t>Clayton RW, Heaton T, Chandy M, et al (2011) Community seismic network. Ann Geophys 54:738–747. doi: 10.4401/ag-5269</w:t>
+      </w:r>
+    </w:p>
+    <w:p>
+      <w:pPr>
+        <w:widowControl w:val="0"/>
+        <w:autoSpaceDE w:val="0"/>
+        <w:autoSpaceDN w:val="0"/>
+        <w:adjustRightInd w:val="0"/>
+        <w:ind w:left="480" w:hanging="480"/>
+        <w:rPr>
+          <w:rFonts w:ascii="Cambria" w:hAnsi="Cambria"/>
+          <w:noProof/>
+        </w:rPr>
+      </w:pPr>
+      <w:r>
+        <w:rPr>
+          <w:rFonts w:ascii="Cambria" w:hAnsi="Cambria"/>
+          <w:noProof/>
+        </w:rPr>
+        <w:t>Cochran E, Lawrence J, Christensen C, RS (2009) The Quake-Catcher Network: Citizen Science Expanding S</w:t>
+      </w:r>
+      <w:bookmarkStart w:id="0" w:name="_GoBack"/>
+      <w:bookmarkEnd w:id="0"/>
+      <w:r>
+        <w:rPr>
+          <w:rFonts w:ascii="Cambria" w:hAnsi="Cambria"/>
+          <w:noProof/>
+        </w:rPr>
+        <w:t>eismic Horizons. Seismol Res Lett 80:26–30. doi: 10.1785/gssrl.80.1.26</w:t>
+      </w:r>
+    </w:p>
+    <w:p>
+      <w:pPr>
+        <w:widowControl w:val="0"/>
+        <w:autoSpaceDE w:val="0"/>
+        <w:autoSpaceDN w:val="0"/>
+        <w:adjustRightInd w:val="0"/>
+        <w:ind w:left="480" w:hanging="480"/>
+        <w:rPr>
+          <w:rFonts w:ascii="Cambria" w:hAnsi="Cambria"/>
+          <w:noProof/>
+        </w:rPr>
+      </w:pPr>
+      <w:r>
+        <w:rPr>
+          <w:rFonts w:ascii="Cambria" w:hAnsi="Cambria"/>
+          <w:noProof/>
+        </w:rPr>
+        <w:t>Hsieh C-Y, Wu Y, Chin T-L, et al (2014) Low Cost Seismic Network Practical Applications for Producing Quick Shaking Maps in Taiwan. Terr Atmos Ocean Sci 25:617. doi: 10.3319/TAO.2014.03.27.01(T)</w:t>
+      </w:r>
+    </w:p>
+    <w:p>
+      <w:pPr>
+        <w:widowControl w:val="0"/>
+        <w:autoSpaceDE w:val="0"/>
+        <w:autoSpaceDN w:val="0"/>
+        <w:adjustRightInd w:val="0"/>
+        <w:ind w:left="480" w:hanging="480"/>
+        <w:rPr>
+          <w:rFonts w:ascii="Cambria" w:hAnsi="Cambria"/>
+          <w:noProof/>
+        </w:rPr>
+      </w:pPr>
+      <w:r>
+        <w:rPr>
+          <w:rFonts w:ascii="Cambria" w:hAnsi="Cambria"/>
+          <w:noProof/>
+        </w:rPr>
+        <w:t>Kanamori H (2005) Real-Time Seismology and Earthquake Damage Mitigation. Annu Rev Earth Planet Sci 33:195–214. doi: 10.1146/annurev.earth.33.092203.122626</w:t>
+      </w:r>
+    </w:p>
+    <w:p>
+      <w:pPr>
+        <w:widowControl w:val="0"/>
+        <w:autoSpaceDE w:val="0"/>
+        <w:autoSpaceDN w:val="0"/>
+        <w:adjustRightInd w:val="0"/>
+        <w:ind w:left="480" w:hanging="480"/>
+        <w:rPr>
+          <w:rFonts w:ascii="Cambria" w:hAnsi="Cambria"/>
+          <w:noProof/>
+        </w:rPr>
+      </w:pPr>
+      <w:r>
+        <w:rPr>
+          <w:rFonts w:ascii="Cambria" w:hAnsi="Cambria"/>
+          <w:noProof/>
+        </w:rPr>
+        <w:t>Kennett BLN, Engdahl ER, Buland R (1995) Constraints on seismic velocities in the Earth from traveltimes. Geophys J Int 122:108–124. doi: 10.1111/j.1365-246X.1995.tb03540.x</w:t>
+      </w:r>
+    </w:p>
+    <w:p>
+      <w:pPr>
+        <w:widowControl w:val="0"/>
+        <w:autoSpaceDE w:val="0"/>
+        <w:autoSpaceDN w:val="0"/>
+        <w:adjustRightInd w:val="0"/>
+        <w:ind w:left="480" w:hanging="480"/>
+        <w:rPr>
+          <w:rFonts w:ascii="Cambria" w:hAnsi="Cambria"/>
+          <w:noProof/>
+        </w:rPr>
+      </w:pPr>
+      <w:r>
+        <w:rPr>
+          <w:rFonts w:ascii="Cambria" w:hAnsi="Cambria"/>
+          <w:noProof/>
+        </w:rPr>
+        <w:t>Kong Q, Allen RM, Schreier L (2016a) MyShake: Initial observations from a global smartphone seismic network. Geophys Res Lett 43:9588–9594. doi: 10.1002/2016GL070955</w:t>
+      </w:r>
+    </w:p>
+    <w:p>
+      <w:pPr>
+        <w:widowControl w:val="0"/>
+        <w:autoSpaceDE w:val="0"/>
+        <w:autoSpaceDN w:val="0"/>
+        <w:adjustRightInd w:val="0"/>
+        <w:ind w:left="480" w:hanging="480"/>
+        <w:rPr>
+          <w:rFonts w:ascii="Cambria" w:hAnsi="Cambria"/>
+          <w:noProof/>
+        </w:rPr>
+      </w:pPr>
+      <w:r>
+        <w:rPr>
+          <w:rFonts w:ascii="Cambria" w:hAnsi="Cambria"/>
+          <w:noProof/>
+        </w:rPr>
+        <w:t>Kong Q, Allen RM, Schreier L, Kwon Y-W (2016b) MyShake: A smartphone seismic network for earthquake early warning and beyond. Sci Adv 2:e1501055–e1501055. doi: 10.1126/sciadv.1501055</w:t>
+      </w:r>
+    </w:p>
+    <w:p>
+      <w:pPr>
+        <w:widowControl w:val="0"/>
+        <w:autoSpaceDE w:val="0"/>
+        <w:autoSpaceDN w:val="0"/>
+        <w:adjustRightInd w:val="0"/>
+        <w:ind w:left="480" w:hanging="480"/>
+        <w:rPr>
+          <w:rFonts w:ascii="Cambria" w:hAnsi="Cambria"/>
+          <w:noProof/>
+        </w:rPr>
+      </w:pPr>
+      <w:r>
+        <w:rPr>
+          <w:rFonts w:ascii="Cambria" w:hAnsi="Cambria"/>
+          <w:noProof/>
+        </w:rPr>
+        <w:t>Kong Q, Kwony Y-W, Schreierz L, et al (2015) Smartphone-based networks for earthquake detection. In: 2015 15th International Conference on Innovations for Community Services (I4CS). IEEE, pp 1–8</w:t>
+      </w:r>
+    </w:p>
+    <w:p>
+      <w:pPr>
+        <w:widowControl w:val="0"/>
+        <w:autoSpaceDE w:val="0"/>
+        <w:autoSpaceDN w:val="0"/>
+        <w:adjustRightInd w:val="0"/>
+        <w:ind w:left="480" w:hanging="480"/>
+        <w:rPr>
+          <w:rFonts w:ascii="Cambria" w:hAnsi="Cambria"/>
+          <w:noProof/>
+        </w:rPr>
+      </w:pPr>
+      <w:r>
+        <w:rPr>
+          <w:rFonts w:ascii="Cambria" w:hAnsi="Cambria"/>
+          <w:noProof/>
+        </w:rPr>
+        <w:t>Kong Q, Zhao M (2012) Evaluation of earthquake signal characteristics for early warning. Earthq Eng Eng Vib 11:435–443. doi: 10.1007/s11803-012-0133-1</w:t>
+      </w:r>
+    </w:p>
+    <w:p>
+      <w:pPr>
+        <w:widowControl w:val="0"/>
+        <w:autoSpaceDE w:val="0"/>
+        <w:autoSpaceDN w:val="0"/>
+        <w:adjustRightInd w:val="0"/>
+        <w:ind w:left="480" w:hanging="480"/>
+        <w:rPr>
+          <w:rFonts w:ascii="Cambria" w:hAnsi="Cambria"/>
+          <w:noProof/>
+        </w:rPr>
+      </w:pPr>
+      <w:r>
+        <w:rPr>
+          <w:rFonts w:ascii="Cambria" w:hAnsi="Cambria"/>
+          <w:noProof/>
+        </w:rPr>
+        <w:t>Kuyuk HS, Allen RM, Brown H, et al (2014) Designing a network-based earthquake early warning algorithm for California: ElarmS-2. Bull Seismol Soc Am 104:162–173. doi: 10.1785/0120130146</w:t>
+      </w:r>
+    </w:p>
+    <w:p>
+      <w:pPr>
+        <w:widowControl w:val="0"/>
+        <w:autoSpaceDE w:val="0"/>
+        <w:autoSpaceDN w:val="0"/>
+        <w:adjustRightInd w:val="0"/>
+        <w:ind w:left="480" w:hanging="480"/>
+        <w:rPr>
+          <w:rFonts w:ascii="Cambria" w:hAnsi="Cambria"/>
+          <w:noProof/>
+        </w:rPr>
+      </w:pPr>
+      <w:r>
+        <w:rPr>
+          <w:rFonts w:ascii="Cambria" w:hAnsi="Cambria"/>
+          <w:noProof/>
+        </w:rPr>
+        <w:t>Wu Y-M (2015) Progress on Development of an Earthquake Early Warning System Using Low-Cost Sensors. Pure Appl Geophys 172:2343–2351. doi: 10.1007/s00024-014-0933-5</w:t>
+      </w:r>
+    </w:p>
+    <w:p>
+      <w:pPr>
+        <w:widowControl w:val="0"/>
+        <w:autoSpaceDE w:val="0"/>
+        <w:autoSpaceDN w:val="0"/>
+        <w:adjustRightInd w:val="0"/>
+        <w:ind w:left="480" w:hanging="480"/>
         <w:sectPr>
           <w:pgSz w:w="12240" w:h="15840"/>
           <w:pgMar w:top="1440" w:right="1440" w:bottom="2160" w:left="1440" w:header="720" w:footer="720" w:gutter="0"/>
@@ -3538,6 +4038,9 @@
           <w:docGrid w:linePitch="360"/>
         </w:sectPr>
       </w:pPr>
+      <w:r>
+        <w:fldChar w:fldCharType="end"/>
+      </w:r>
     </w:p>
     <w:p>
       <w:pPr>

</xml_diff>